<commit_message>
Continuation de l'analyse de l'application
</commit_message>
<xml_diff>
--- a/Documentation/Analyse de l'application.docx
+++ b/Documentation/Analyse de l'application.docx
@@ -348,7 +348,15 @@
           <w:sz w:val="24"/>
           <w:szCs w:val="24"/>
         </w:rPr>
-        <w:t xml:space="preserve">Ce jeu est notamment plus compliqué que </w:t>
+        <w:t>Ce jeu est notam</w:t>
+      </w:r>
+      <w:r>
+        <w:rPr>
+          <w:rFonts w:ascii="Arial" w:hAnsi="Arial" w:cs="Arial"/>
+          <w:sz w:val="24"/>
+          <w:szCs w:val="24"/>
+        </w:rPr>
+        <w:t xml:space="preserve">ment plus compliqué que </w:t>
       </w:r>
       <w:proofErr w:type="spellStart"/>
       <w:r>
@@ -366,7 +374,17 @@
           <w:sz w:val="24"/>
           <w:szCs w:val="24"/>
         </w:rPr>
-        <w:t xml:space="preserve"> il est destiné à un publique plus âgé. </w:t>
+        <w:t xml:space="preserve">, </w:t>
+      </w:r>
+      <w:bookmarkStart w:id="0" w:name="_GoBack"/>
+      <w:bookmarkEnd w:id="0"/>
+      <w:r>
+        <w:rPr>
+          <w:rFonts w:ascii="Arial" w:hAnsi="Arial" w:cs="Arial"/>
+          <w:sz w:val="24"/>
+          <w:szCs w:val="24"/>
+        </w:rPr>
+        <w:t xml:space="preserve">il est destiné à un publique plus âgé. </w:t>
       </w:r>
     </w:p>
     <w:p>
@@ -894,17 +912,7 @@
           <w:sz w:val="24"/>
           <w:szCs w:val="24"/>
         </w:rPr>
-        <w:t xml:space="preserve">: le but est de </w:t>
-      </w:r>
-      <w:bookmarkStart w:id="0" w:name="_GoBack"/>
-      <w:bookmarkEnd w:id="0"/>
-      <w:r>
-        <w:rPr>
-          <w:rFonts w:ascii="Arial" w:hAnsi="Arial" w:cs="Arial"/>
-          <w:sz w:val="24"/>
-          <w:szCs w:val="24"/>
-        </w:rPr>
-        <w:t>dégager le plus de tableaux possibles. Supprimer les cartes dont on voit le recto en appuyant sur celles directement supérieurs ou inférieurs à la carte du dessus de la défausse, laquelle se trouve au bas de l’écran</w:t>
+        <w:t>: le but est de dégager le plus de tableaux possibles. Supprimer les cartes dont on voit le recto en appuyant sur celles directement supérieurs ou inférieurs à la carte du dessus de la défausse, laquelle se trouve au bas de l’écran</w:t>
       </w:r>
       <w:r>
         <w:rPr>

</xml_diff>

<commit_message>
Continuation de l'analyse de l'application et de la documentation
</commit_message>
<xml_diff>
--- a/Documentation/Analyse de l'application.docx
+++ b/Documentation/Analyse de l'application.docx
@@ -173,15 +173,31 @@
           <w:sz w:val="24"/>
           <w:szCs w:val="24"/>
         </w:rPr>
-        <w:t xml:space="preserve"> : </w:t>
-      </w:r>
-      <w:r>
-        <w:rPr>
-          <w:rFonts w:ascii="Arial" w:hAnsi="Arial" w:cs="Arial"/>
-          <w:sz w:val="24"/>
-          <w:szCs w:val="24"/>
-        </w:rPr>
-        <w:t>l</w:t>
+        <w:t> :</w:t>
+      </w:r>
+      <w:r>
+        <w:rPr>
+          <w:rFonts w:ascii="Arial" w:hAnsi="Arial" w:cs="Arial"/>
+          <w:sz w:val="24"/>
+          <w:szCs w:val="24"/>
+        </w:rPr>
+        <w:t xml:space="preserve"> plus connu comme Solitaire.</w:t>
+      </w:r>
+      <w:r>
+        <w:rPr>
+          <w:rFonts w:ascii="Arial" w:hAnsi="Arial" w:cs="Arial"/>
+          <w:sz w:val="24"/>
+          <w:szCs w:val="24"/>
+        </w:rPr>
+        <w:t xml:space="preserve"> </w:t>
+      </w:r>
+      <w:r>
+        <w:rPr>
+          <w:rFonts w:ascii="Arial" w:hAnsi="Arial" w:cs="Arial"/>
+          <w:sz w:val="24"/>
+          <w:szCs w:val="24"/>
+        </w:rPr>
+        <w:t>L</w:t>
       </w:r>
       <w:r>
         <w:rPr>
@@ -304,7 +320,15 @@
           <w:sz w:val="24"/>
           <w:szCs w:val="24"/>
         </w:rPr>
-        <w:t>Tout comme Pyramide ce jeu est proposé de base sur les machines Windows 8 et ultérieur.</w:t>
+        <w:t xml:space="preserve">Tout comme Pyramide ce jeu est proposé de base sur les </w:t>
+      </w:r>
+      <w:r>
+        <w:rPr>
+          <w:rFonts w:ascii="Arial" w:hAnsi="Arial" w:cs="Arial"/>
+          <w:sz w:val="24"/>
+          <w:szCs w:val="24"/>
+        </w:rPr>
+        <w:t>machines Windows 8 et ultérieur</w:t>
       </w:r>
     </w:p>
     <w:p>
@@ -376,15 +400,21 @@
         </w:rPr>
         <w:t xml:space="preserve">, </w:t>
       </w:r>
-      <w:bookmarkStart w:id="0" w:name="_GoBack"/>
-      <w:bookmarkEnd w:id="0"/>
-      <w:r>
-        <w:rPr>
-          <w:rFonts w:ascii="Arial" w:hAnsi="Arial" w:cs="Arial"/>
-          <w:sz w:val="24"/>
-          <w:szCs w:val="24"/>
-        </w:rPr>
-        <w:t xml:space="preserve">il est destiné à un publique plus âgé. </w:t>
+      <w:r>
+        <w:rPr>
+          <w:rFonts w:ascii="Arial" w:hAnsi="Arial" w:cs="Arial"/>
+          <w:sz w:val="24"/>
+          <w:szCs w:val="24"/>
+        </w:rPr>
+        <w:t xml:space="preserve">il est </w:t>
+      </w:r>
+      <w:r>
+        <w:rPr>
+          <w:rFonts w:ascii="Arial" w:hAnsi="Arial" w:cs="Arial"/>
+          <w:sz w:val="24"/>
+          <w:szCs w:val="24"/>
+        </w:rPr>
+        <w:t>destiné à un publique plus âgé.</w:t>
       </w:r>
     </w:p>
     <w:p>
@@ -564,7 +594,15 @@
           <w:sz w:val="24"/>
           <w:szCs w:val="24"/>
         </w:rPr>
-        <w:t>Tout comme Pyramide ce jeu est proposé de base sur les machines Windows 8 et ultérieur.</w:t>
+        <w:t xml:space="preserve">Tout comme Pyramide ce jeu est proposé de base sur les </w:t>
+      </w:r>
+      <w:r>
+        <w:rPr>
+          <w:rFonts w:ascii="Arial" w:hAnsi="Arial" w:cs="Arial"/>
+          <w:sz w:val="24"/>
+          <w:szCs w:val="24"/>
+        </w:rPr>
+        <w:t>machines Windows 8 et ultérieur</w:t>
       </w:r>
     </w:p>
     <w:p>
@@ -603,6 +641,56 @@
           <w:szCs w:val="24"/>
         </w:rPr>
       </w:pPr>
+      <w:r>
+        <w:rPr>
+          <w:rFonts w:ascii="Arial" w:hAnsi="Arial" w:cs="Arial"/>
+          <w:sz w:val="24"/>
+          <w:szCs w:val="24"/>
+        </w:rPr>
+        <w:t xml:space="preserve">Ce jeu est aussi plus compliqué que </w:t>
+      </w:r>
+      <w:proofErr w:type="spellStart"/>
+      <w:r>
+        <w:rPr>
+          <w:rFonts w:ascii="Arial" w:hAnsi="Arial" w:cs="Arial"/>
+          <w:sz w:val="24"/>
+          <w:szCs w:val="24"/>
+        </w:rPr>
+        <w:t>Pyramid</w:t>
+      </w:r>
+      <w:proofErr w:type="spellEnd"/>
+      <w:r>
+        <w:rPr>
+          <w:rFonts w:ascii="Arial" w:hAnsi="Arial" w:cs="Arial"/>
+          <w:sz w:val="24"/>
+          <w:szCs w:val="24"/>
+        </w:rPr>
+        <w:t>, il faut plus de réflexion</w:t>
+      </w:r>
+    </w:p>
+    <w:p>
+      <w:pPr>
+        <w:pStyle w:val="Paragraphedeliste"/>
+        <w:numPr>
+          <w:ilvl w:val="0"/>
+          <w:numId w:val="2"/>
+        </w:numPr>
+        <w:jc w:val="both"/>
+        <w:rPr>
+          <w:rFonts w:ascii="Arial" w:hAnsi="Arial" w:cs="Arial"/>
+          <w:b/>
+          <w:sz w:val="24"/>
+          <w:szCs w:val="24"/>
+        </w:rPr>
+      </w:pPr>
+      <w:r>
+        <w:rPr>
+          <w:rFonts w:ascii="Arial" w:hAnsi="Arial" w:cs="Arial"/>
+          <w:sz w:val="24"/>
+          <w:szCs w:val="24"/>
+        </w:rPr>
+        <w:t>Ne pas destiné à un publique jeune (-12 ans)</w:t>
+      </w:r>
     </w:p>
     <w:p>
       <w:pPr>
@@ -832,6 +920,37 @@
           <w:szCs w:val="24"/>
         </w:rPr>
       </w:pPr>
+      <w:r>
+        <w:rPr>
+          <w:rFonts w:ascii="Arial" w:hAnsi="Arial" w:cs="Arial"/>
+          <w:sz w:val="24"/>
+          <w:szCs w:val="24"/>
+        </w:rPr>
+        <w:t>Jeu trop facile</w:t>
+      </w:r>
+    </w:p>
+    <w:p>
+      <w:pPr>
+        <w:pStyle w:val="Paragraphedeliste"/>
+        <w:numPr>
+          <w:ilvl w:val="0"/>
+          <w:numId w:val="2"/>
+        </w:numPr>
+        <w:jc w:val="both"/>
+        <w:rPr>
+          <w:rFonts w:ascii="Arial" w:hAnsi="Arial" w:cs="Arial"/>
+          <w:sz w:val="24"/>
+          <w:szCs w:val="24"/>
+        </w:rPr>
+      </w:pPr>
+      <w:r>
+        <w:rPr>
+          <w:rFonts w:ascii="Arial" w:hAnsi="Arial" w:cs="Arial"/>
+          <w:sz w:val="24"/>
+          <w:szCs w:val="24"/>
+        </w:rPr>
+        <w:t>Pas intéressant pour un publique plus âgé</w:t>
+      </w:r>
     </w:p>
     <w:p>
       <w:pPr>
@@ -1044,7 +1163,7 @@
     </w:p>
     <w:p>
       <w:pPr>
-        <w:ind w:left="360"/>
+        <w:ind w:firstLine="360"/>
         <w:jc w:val="both"/>
         <w:rPr>
           <w:rFonts w:ascii="Arial" w:hAnsi="Arial" w:cs="Arial"/>
@@ -1065,6 +1184,72 @@
     </w:p>
     <w:p>
       <w:pPr>
+        <w:pStyle w:val="Paragraphedeliste"/>
+        <w:numPr>
+          <w:ilvl w:val="0"/>
+          <w:numId w:val="2"/>
+        </w:numPr>
+        <w:jc w:val="both"/>
+        <w:rPr>
+          <w:rFonts w:ascii="Arial" w:hAnsi="Arial" w:cs="Arial"/>
+          <w:b/>
+          <w:sz w:val="24"/>
+          <w:szCs w:val="24"/>
+        </w:rPr>
+      </w:pPr>
+      <w:r>
+        <w:rPr>
+          <w:rFonts w:ascii="Arial" w:hAnsi="Arial" w:cs="Arial"/>
+          <w:sz w:val="24"/>
+          <w:szCs w:val="24"/>
+        </w:rPr>
+        <w:t xml:space="preserve">Bien que ce jeu ressemble à </w:t>
+      </w:r>
+      <w:proofErr w:type="spellStart"/>
+      <w:r>
+        <w:rPr>
+          <w:rFonts w:ascii="Arial" w:hAnsi="Arial" w:cs="Arial"/>
+          <w:sz w:val="24"/>
+          <w:szCs w:val="24"/>
+        </w:rPr>
+        <w:t>Pyramid</w:t>
+      </w:r>
+      <w:proofErr w:type="spellEnd"/>
+      <w:r>
+        <w:rPr>
+          <w:rFonts w:ascii="Arial" w:hAnsi="Arial" w:cs="Arial"/>
+          <w:sz w:val="24"/>
+          <w:szCs w:val="24"/>
+        </w:rPr>
+        <w:t xml:space="preserve"> il est bien plus difficile de jouer</w:t>
+      </w:r>
+    </w:p>
+    <w:p>
+      <w:pPr>
+        <w:pStyle w:val="Paragraphedeliste"/>
+        <w:numPr>
+          <w:ilvl w:val="0"/>
+          <w:numId w:val="2"/>
+        </w:numPr>
+        <w:jc w:val="both"/>
+        <w:rPr>
+          <w:rFonts w:ascii="Arial" w:hAnsi="Arial" w:cs="Arial"/>
+          <w:b/>
+          <w:sz w:val="24"/>
+          <w:szCs w:val="24"/>
+        </w:rPr>
+      </w:pPr>
+      <w:r>
+        <w:rPr>
+          <w:rFonts w:ascii="Arial" w:hAnsi="Arial" w:cs="Arial"/>
+          <w:sz w:val="24"/>
+          <w:szCs w:val="24"/>
+        </w:rPr>
+        <w:t>Pas destiné à tous les âgés</w:t>
+      </w:r>
+    </w:p>
+    <w:p>
+      <w:pPr>
         <w:jc w:val="both"/>
         <w:rPr>
           <w:rFonts w:ascii="Arial" w:hAnsi="Arial" w:cs="Arial"/>
@@ -1109,26 +1294,38 @@
           <w:sz w:val="24"/>
           <w:szCs w:val="24"/>
         </w:rPr>
-        <w:t xml:space="preserve">Tous les jeux abordés dans ce chapitre sont proposés dans les machines Windows 8 et ultérieur. Ils sont aussi disponibles sur internet. Tous les jeux sont assez faciles à prendre en main appart le Klondike et </w:t>
-      </w:r>
-      <w:proofErr w:type="spellStart"/>
-      <w:r>
-        <w:rPr>
-          <w:rFonts w:ascii="Arial" w:hAnsi="Arial" w:cs="Arial"/>
-          <w:sz w:val="24"/>
-          <w:szCs w:val="24"/>
-        </w:rPr>
-        <w:t>FreeCells</w:t>
-      </w:r>
-      <w:proofErr w:type="spellEnd"/>
-      <w:r>
-        <w:rPr>
-          <w:rFonts w:ascii="Arial" w:hAnsi="Arial" w:cs="Arial"/>
-          <w:sz w:val="24"/>
-          <w:szCs w:val="24"/>
-        </w:rPr>
-        <w:t>. Ils sont adaptés pour tous les publiques.</w:t>
-      </w:r>
+        <w:t xml:space="preserve">Tous les jeux abordés dans ce chapitre sont proposés dans les machines Windows 8 et ultérieur. Ils sont </w:t>
+      </w:r>
+      <w:r>
+        <w:rPr>
+          <w:rFonts w:ascii="Arial" w:hAnsi="Arial" w:cs="Arial"/>
+          <w:sz w:val="24"/>
+          <w:szCs w:val="24"/>
+        </w:rPr>
+        <w:t>aussi disponibles sur internet. Tous ces jeux ne sont pas adaptés à tous les publiques.</w:t>
+      </w:r>
+    </w:p>
+    <w:p>
+      <w:pPr>
+        <w:jc w:val="both"/>
+        <w:rPr>
+          <w:rFonts w:ascii="Arial" w:hAnsi="Arial" w:cs="Arial"/>
+          <w:sz w:val="24"/>
+          <w:szCs w:val="24"/>
+        </w:rPr>
+      </w:pPr>
+    </w:p>
+    <w:p>
+      <w:pPr>
+        <w:jc w:val="both"/>
+        <w:rPr>
+          <w:rFonts w:ascii="Arial" w:hAnsi="Arial" w:cs="Arial"/>
+          <w:sz w:val="24"/>
+          <w:szCs w:val="24"/>
+        </w:rPr>
+      </w:pPr>
+      <w:bookmarkStart w:id="0" w:name="_GoBack"/>
+      <w:bookmarkEnd w:id="0"/>
     </w:p>
     <w:p>
       <w:pPr>

</xml_diff>

<commit_message>
Ajout du code + correction analye de l'application
</commit_message>
<xml_diff>
--- a/Documentation/Analyse de l'application.docx
+++ b/Documentation/Analyse de l'application.docx
@@ -376,8 +376,6 @@
         </w:rPr>
         <w:t xml:space="preserve">, </w:t>
       </w:r>
-      <w:bookmarkStart w:id="0" w:name="_GoBack"/>
-      <w:bookmarkEnd w:id="0"/>
       <w:r>
         <w:rPr>
           <w:rFonts w:ascii="Arial" w:hAnsi="Arial" w:cs="Arial"/>
@@ -445,7 +443,23 @@
           <w:sz w:val="24"/>
           <w:szCs w:val="24"/>
         </w:rPr>
-        <w:t>droit. Chaque pile doit être construire en ordre croissant.</w:t>
+        <w:t>droit. Chaque pile doit être construi</w:t>
+      </w:r>
+      <w:r>
+        <w:rPr>
+          <w:rFonts w:ascii="Arial" w:hAnsi="Arial" w:cs="Arial"/>
+          <w:sz w:val="24"/>
+          <w:szCs w:val="24"/>
+        </w:rPr>
+        <w:t>t</w:t>
+      </w:r>
+      <w:r>
+        <w:rPr>
+          <w:rFonts w:ascii="Arial" w:hAnsi="Arial" w:cs="Arial"/>
+          <w:sz w:val="24"/>
+          <w:szCs w:val="24"/>
+        </w:rPr>
+        <w:t>e en ordre croissant.</w:t>
       </w:r>
     </w:p>
     <w:p>
@@ -1109,7 +1123,23 @@
           <w:sz w:val="24"/>
           <w:szCs w:val="24"/>
         </w:rPr>
-        <w:t xml:space="preserve">Tous les jeux abordés dans ce chapitre sont proposés dans les machines Windows 8 et ultérieur. Ils sont aussi disponibles sur internet. Tous les jeux sont assez faciles à prendre en main appart le Klondike et </w:t>
+        <w:t>Tous les jeux abordés dans ce chapitre sont proposés dans les machines Windows 8 et ultérieur. Ils sont aussi disponibles sur internet. Tous les jeux sont assez fa</w:t>
+      </w:r>
+      <w:r>
+        <w:rPr>
+          <w:rFonts w:ascii="Arial" w:hAnsi="Arial" w:cs="Arial"/>
+          <w:sz w:val="24"/>
+          <w:szCs w:val="24"/>
+        </w:rPr>
+        <w:t>ciles à prendre en main appart</w:t>
+      </w:r>
+      <w:r>
+        <w:rPr>
+          <w:rFonts w:ascii="Arial" w:hAnsi="Arial" w:cs="Arial"/>
+          <w:sz w:val="24"/>
+          <w:szCs w:val="24"/>
+        </w:rPr>
+        <w:t xml:space="preserve"> Klondike et </w:t>
       </w:r>
       <w:proofErr w:type="spellStart"/>
       <w:r>
@@ -1141,6 +1171,8 @@
           <w:szCs w:val="24"/>
         </w:rPr>
       </w:pPr>
+      <w:bookmarkStart w:id="0" w:name="_GoBack"/>
+      <w:bookmarkEnd w:id="0"/>
     </w:p>
     <w:sectPr>
       <w:headerReference w:type="default" r:id="rId11"/>

</xml_diff>

<commit_message>
Mise en commun des documents + avancement du code
</commit_message>
<xml_diff>
--- a/Documentation/Analyse de l'application.docx
+++ b/Documentation/Analyse de l'application.docx
@@ -31,6 +31,7 @@
           <w:szCs w:val="24"/>
         </w:rPr>
       </w:pPr>
+      <w:bookmarkStart w:id="0" w:name="_GoBack"/>
       <w:r>
         <w:rPr>
           <w:rFonts w:ascii="Arial" w:hAnsi="Arial" w:cs="Arial"/>
@@ -583,32 +584,7 @@
     </w:p>
     <w:p>
       <w:pPr>
-        <w:ind w:left="360"/>
-        <w:jc w:val="both"/>
-        <w:rPr>
-          <w:rFonts w:ascii="Arial" w:hAnsi="Arial" w:cs="Arial"/>
-          <w:b/>
-          <w:sz w:val="24"/>
-          <w:szCs w:val="24"/>
-        </w:rPr>
-      </w:pPr>
-      <w:r>
-        <w:rPr>
-          <w:rFonts w:ascii="Arial" w:hAnsi="Arial" w:cs="Arial"/>
-          <w:b/>
-          <w:sz w:val="24"/>
-          <w:szCs w:val="24"/>
-        </w:rPr>
-        <w:t xml:space="preserve">Inconvénients : </w:t>
-      </w:r>
-    </w:p>
-    <w:p>
-      <w:pPr>
         <w:pStyle w:val="Paragraphedeliste"/>
-        <w:numPr>
-          <w:ilvl w:val="0"/>
-          <w:numId w:val="2"/>
-        </w:numPr>
         <w:jc w:val="both"/>
         <w:rPr>
           <w:rFonts w:ascii="Arial" w:hAnsi="Arial" w:cs="Arial"/>
@@ -813,32 +789,7 @@
     </w:p>
     <w:p>
       <w:pPr>
-        <w:ind w:left="360"/>
-        <w:jc w:val="both"/>
-        <w:rPr>
-          <w:rFonts w:ascii="Arial" w:hAnsi="Arial" w:cs="Arial"/>
-          <w:b/>
-          <w:sz w:val="24"/>
-          <w:szCs w:val="24"/>
-        </w:rPr>
-      </w:pPr>
-      <w:r>
-        <w:rPr>
-          <w:rFonts w:ascii="Arial" w:hAnsi="Arial" w:cs="Arial"/>
-          <w:b/>
-          <w:sz w:val="24"/>
-          <w:szCs w:val="24"/>
-        </w:rPr>
-        <w:t xml:space="preserve">Inconvénients : </w:t>
-      </w:r>
-    </w:p>
-    <w:p>
-      <w:pPr>
         <w:pStyle w:val="Paragraphedeliste"/>
-        <w:numPr>
-          <w:ilvl w:val="0"/>
-          <w:numId w:val="2"/>
-        </w:numPr>
         <w:jc w:val="both"/>
         <w:rPr>
           <w:rFonts w:ascii="Arial" w:hAnsi="Arial" w:cs="Arial"/>
@@ -1058,6 +1009,98 @@
     </w:p>
     <w:p>
       <w:pPr>
+        <w:jc w:val="both"/>
+        <w:rPr>
+          <w:rFonts w:ascii="Arial" w:hAnsi="Arial" w:cs="Arial"/>
+          <w:b/>
+          <w:sz w:val="24"/>
+          <w:szCs w:val="24"/>
+        </w:rPr>
+      </w:pPr>
+    </w:p>
+    <w:p>
+      <w:pPr>
+        <w:jc w:val="both"/>
+        <w:rPr>
+          <w:rFonts w:ascii="Arial" w:hAnsi="Arial" w:cs="Arial"/>
+          <w:b/>
+          <w:sz w:val="24"/>
+          <w:szCs w:val="24"/>
+        </w:rPr>
+      </w:pPr>
+      <w:r>
+        <w:rPr>
+          <w:rFonts w:ascii="Arial" w:hAnsi="Arial" w:cs="Arial"/>
+          <w:b/>
+          <w:sz w:val="24"/>
+          <w:szCs w:val="24"/>
+        </w:rPr>
+        <w:t>Résumé de l’analyse concurrentiel :</w:t>
+      </w:r>
+    </w:p>
+    <w:p>
+      <w:pPr>
+        <w:jc w:val="both"/>
+        <w:rPr>
+          <w:rFonts w:ascii="Arial" w:hAnsi="Arial" w:cs="Arial"/>
+          <w:sz w:val="24"/>
+          <w:szCs w:val="24"/>
+        </w:rPr>
+      </w:pPr>
+      <w:r>
+        <w:rPr>
+          <w:rFonts w:ascii="Arial" w:hAnsi="Arial" w:cs="Arial"/>
+          <w:sz w:val="24"/>
+          <w:szCs w:val="24"/>
+        </w:rPr>
+        <w:t>Tous les jeux abordés dans ce chapitre sont proposés dans les machines Windows 8 et ultérieur. Ils sont aussi disponibles sur internet. Tous les jeux sont assez fa</w:t>
+      </w:r>
+      <w:r>
+        <w:rPr>
+          <w:rFonts w:ascii="Arial" w:hAnsi="Arial" w:cs="Arial"/>
+          <w:sz w:val="24"/>
+          <w:szCs w:val="24"/>
+        </w:rPr>
+        <w:t>ciles à prendre en main appart</w:t>
+      </w:r>
+      <w:r>
+        <w:rPr>
+          <w:rFonts w:ascii="Arial" w:hAnsi="Arial" w:cs="Arial"/>
+          <w:sz w:val="24"/>
+          <w:szCs w:val="24"/>
+        </w:rPr>
+        <w:t xml:space="preserve"> Klondike et </w:t>
+      </w:r>
+      <w:proofErr w:type="spellStart"/>
+      <w:r>
+        <w:rPr>
+          <w:rFonts w:ascii="Arial" w:hAnsi="Arial" w:cs="Arial"/>
+          <w:sz w:val="24"/>
+          <w:szCs w:val="24"/>
+        </w:rPr>
+        <w:t>FreeCells</w:t>
+      </w:r>
+      <w:proofErr w:type="spellEnd"/>
+      <w:r>
+        <w:rPr>
+          <w:rFonts w:ascii="Arial" w:hAnsi="Arial" w:cs="Arial"/>
+          <w:sz w:val="24"/>
+          <w:szCs w:val="24"/>
+        </w:rPr>
+        <w:t>. Ils sont adaptés pour tous les publiques.</w:t>
+      </w:r>
+      <w:r>
+        <w:rPr>
+          <w:rFonts w:ascii="Arial" w:hAnsi="Arial" w:cs="Arial"/>
+          <w:sz w:val="24"/>
+          <w:szCs w:val="24"/>
+        </w:rPr>
+        <w:t xml:space="preserve"> Les jeux préinstallés sur Windows ont une interface graphique plus ergonomique et agréable grâce à des animations qui ne seront pas implémentés dans l’application C# que nous allons développer. </w:t>
+      </w:r>
+    </w:p>
+    <w:bookmarkEnd w:id="0"/>
+    <w:p>
+      <w:pPr>
         <w:ind w:left="360"/>
         <w:jc w:val="both"/>
         <w:rPr>
@@ -1067,112 +1110,6 @@
           <w:szCs w:val="24"/>
         </w:rPr>
       </w:pPr>
-      <w:r>
-        <w:rPr>
-          <w:rFonts w:ascii="Arial" w:hAnsi="Arial" w:cs="Arial"/>
-          <w:b/>
-          <w:sz w:val="24"/>
-          <w:szCs w:val="24"/>
-        </w:rPr>
-        <w:t xml:space="preserve">Inconvénients : </w:t>
-      </w:r>
-    </w:p>
-    <w:p>
-      <w:pPr>
-        <w:jc w:val="both"/>
-        <w:rPr>
-          <w:rFonts w:ascii="Arial" w:hAnsi="Arial" w:cs="Arial"/>
-          <w:b/>
-          <w:sz w:val="24"/>
-          <w:szCs w:val="24"/>
-        </w:rPr>
-      </w:pPr>
-    </w:p>
-    <w:p>
-      <w:pPr>
-        <w:jc w:val="both"/>
-        <w:rPr>
-          <w:rFonts w:ascii="Arial" w:hAnsi="Arial" w:cs="Arial"/>
-          <w:b/>
-          <w:sz w:val="24"/>
-          <w:szCs w:val="24"/>
-        </w:rPr>
-      </w:pPr>
-      <w:r>
-        <w:rPr>
-          <w:rFonts w:ascii="Arial" w:hAnsi="Arial" w:cs="Arial"/>
-          <w:b/>
-          <w:sz w:val="24"/>
-          <w:szCs w:val="24"/>
-        </w:rPr>
-        <w:t>Résumé de l’analyse concurrentiel :</w:t>
-      </w:r>
-    </w:p>
-    <w:p>
-      <w:pPr>
-        <w:jc w:val="both"/>
-        <w:rPr>
-          <w:rFonts w:ascii="Arial" w:hAnsi="Arial" w:cs="Arial"/>
-          <w:sz w:val="24"/>
-          <w:szCs w:val="24"/>
-        </w:rPr>
-      </w:pPr>
-      <w:r>
-        <w:rPr>
-          <w:rFonts w:ascii="Arial" w:hAnsi="Arial" w:cs="Arial"/>
-          <w:sz w:val="24"/>
-          <w:szCs w:val="24"/>
-        </w:rPr>
-        <w:t>Tous les jeux abordés dans ce chapitre sont proposés dans les machines Windows 8 et ultérieur. Ils sont aussi disponibles sur internet. Tous les jeux sont assez fa</w:t>
-      </w:r>
-      <w:r>
-        <w:rPr>
-          <w:rFonts w:ascii="Arial" w:hAnsi="Arial" w:cs="Arial"/>
-          <w:sz w:val="24"/>
-          <w:szCs w:val="24"/>
-        </w:rPr>
-        <w:t>ciles à prendre en main appart</w:t>
-      </w:r>
-      <w:r>
-        <w:rPr>
-          <w:rFonts w:ascii="Arial" w:hAnsi="Arial" w:cs="Arial"/>
-          <w:sz w:val="24"/>
-          <w:szCs w:val="24"/>
-        </w:rPr>
-        <w:t xml:space="preserve"> Klondike et </w:t>
-      </w:r>
-      <w:proofErr w:type="spellStart"/>
-      <w:r>
-        <w:rPr>
-          <w:rFonts w:ascii="Arial" w:hAnsi="Arial" w:cs="Arial"/>
-          <w:sz w:val="24"/>
-          <w:szCs w:val="24"/>
-        </w:rPr>
-        <w:t>FreeCells</w:t>
-      </w:r>
-      <w:proofErr w:type="spellEnd"/>
-      <w:r>
-        <w:rPr>
-          <w:rFonts w:ascii="Arial" w:hAnsi="Arial" w:cs="Arial"/>
-          <w:sz w:val="24"/>
-          <w:szCs w:val="24"/>
-        </w:rPr>
-        <w:t>. Ils sont adaptés pour tous les publiques.</w:t>
-      </w:r>
-    </w:p>
-    <w:p>
-      <w:pPr>
-        <w:ind w:left="360"/>
-        <w:jc w:val="both"/>
-        <w:rPr>
-          <w:rFonts w:ascii="Arial" w:hAnsi="Arial" w:cs="Arial"/>
-          <w:b/>
-          <w:sz w:val="24"/>
-          <w:szCs w:val="24"/>
-        </w:rPr>
-      </w:pPr>
-      <w:bookmarkStart w:id="0" w:name="_GoBack"/>
-      <w:bookmarkEnd w:id="0"/>
     </w:p>
     <w:sectPr>
       <w:headerReference w:type="default" r:id="rId11"/>
@@ -1287,7 +1224,7 @@
             <w:rPr>
               <w:noProof/>
             </w:rPr>
-            <w:t>23.11.2018</w:t>
+            <w:t>27.11.2018</w:t>
           </w:r>
           <w:r>
             <w:fldChar w:fldCharType="end"/>

</xml_diff>